<commit_message>
Update(CDC):Ajout du but de notre projet dans le cdc
</commit_message>
<xml_diff>
--- a/P_PROD_CDC.docx
+++ b/P_PROD_CDC.docx
@@ -4,11 +4,13 @@
   <w:body>
     <w:p>
       <w:pPr>
+        <w:spacing w:after="0"/>
         <w:jc w:val="center"/>
         <w:rPr>
           <w:u w:val="single"/>
         </w:rPr>
       </w:pPr>
+      <w:proofErr w:type="spellStart"/>
       <w:r>
         <w:rPr>
           <w:u w:val="single"/>
@@ -26,6 +28,77 @@
           <w:u w:val="single"/>
         </w:rPr>
         <w:t>jeu</w:t>
+      </w:r>
+      <w:proofErr w:type="spellEnd"/>
+    </w:p>
+    <w:p>
+      <w:pPr>
+        <w:jc w:val="center"/>
+        <w:rPr>
+          <w:u w:val="single"/>
+        </w:rPr>
+      </w:pPr>
+      <w:r>
+        <w:rPr>
+          <w:u w:val="single"/>
+        </w:rPr>
+        <w:t xml:space="preserve">Kilian </w:t>
+      </w:r>
+      <w:proofErr w:type="spellStart"/>
+      <w:r>
+        <w:rPr>
+          <w:u w:val="single"/>
+        </w:rPr>
+        <w:t>Schopfer</w:t>
+      </w:r>
+      <w:proofErr w:type="spellEnd"/>
+      <w:r>
+        <w:rPr>
+          <w:u w:val="single"/>
+        </w:rPr>
+        <w:t xml:space="preserve"> &amp; Aaron Vichery</w:t>
+      </w:r>
+    </w:p>
+    <w:p>
+      <w:pPr>
+        <w:jc w:val="center"/>
+        <w:rPr>
+          <w:u w:val="single"/>
+        </w:rPr>
+      </w:pPr>
+    </w:p>
+    <w:p>
+      <w:r>
+        <w:t>Notre projet sera de créer une application qui contient plusieurs mini-jeux grâce à Godot, le but sera de pouvoir lancer les mini-jeux depuis la plateforme pour pouvoir y jouer.</w:t>
+      </w:r>
+    </w:p>
+    <w:p>
+      <w:r>
+        <w:t xml:space="preserve"> Nous allons recréer les jeux suivants afin de les ajouter à notre plateforme : Snake, </w:t>
+      </w:r>
+      <w:proofErr w:type="spellStart"/>
+      <w:r>
+        <w:t>Pacman</w:t>
+      </w:r>
+      <w:proofErr w:type="spellEnd"/>
+      <w:r>
+        <w:t xml:space="preserve">, Guitar Hero et </w:t>
+      </w:r>
+      <w:proofErr w:type="spellStart"/>
+      <w:r>
+        <w:t>Geometry</w:t>
+      </w:r>
+      <w:proofErr w:type="spellEnd"/>
+      <w:r>
+        <w:t xml:space="preserve"> </w:t>
+      </w:r>
+      <w:proofErr w:type="spellStart"/>
+      <w:r>
+        <w:t>dash</w:t>
+      </w:r>
+      <w:proofErr w:type="spellEnd"/>
+      <w:r>
+        <w:t>.</w:t>
       </w:r>
     </w:p>
     <w:sectPr>

</xml_diff>